<commit_message>
chore: Actualziacion del CU
</commit_message>
<xml_diff>
--- a/Proyecto/P1.1 RESFULL_JAVA/05. DIAGRAMAS/Descripcion_CU_Verificar_Solicitud_Credito.docx
+++ b/Proyecto/P1.1 RESFULL_JAVA/05. DIAGRAMAS/Descripcion_CU_Verificar_Solicitud_Credito.docx
@@ -12,7 +12,19 @@
     </w:p>
     <w:p>
       <w:r>
-        <w:t>Descripción del Caso de Uso que verifica si el cliente es sujeto de crédito</w:t>
+        <w:t>Descripción del Caso de Uso que verifica</w:t>
+      </w:r>
+      <w:r>
+        <w:t xml:space="preserve"> el</w:t>
+      </w:r>
+      <w:r>
+        <w:t xml:space="preserve"> </w:t>
+      </w:r>
+      <w:r>
+        <w:t>Monto Máximo de Crédito</w:t>
+      </w:r>
+      <w:r>
+        <w:t>.</w:t>
       </w:r>
     </w:p>
     <w:tbl>
@@ -56,7 +68,10 @@
               <w:spacing w:after="160" w:line="259" w:lineRule="auto"/>
             </w:pPr>
             <w:r>
-              <w:t>Verificar si el cliente es sujeto de crédito.</w:t>
+              <w:t>Monto Máximo de Crédito</w:t>
+            </w:r>
+            <w:r>
+              <w:t>.</w:t>
             </w:r>
           </w:p>
         </w:tc>
@@ -128,7 +143,10 @@
               <w:spacing w:after="160" w:line="259" w:lineRule="auto"/>
             </w:pPr>
             <w:r>
-              <w:t>Este caso de uso permite al sistema determinar si un cliente es elegible para recibir un crédito, considerando diversos criterios relacionados con su relación con el banco, historial de transacciones y situación actual.</w:t>
+              <w:t xml:space="preserve">Este caso de uso permite al sistema determinar </w:t>
+            </w:r>
+            <w:r>
+              <w:t>el monto máximo que posee el cliente para realizar el crédito en el Banco</w:t>
             </w:r>
           </w:p>
         </w:tc>
@@ -204,7 +222,10 @@
               </w:numPr>
             </w:pPr>
             <w:r>
-              <w:t>El cliente solicita la verificación para determinar si es sujeto de crédito.</w:t>
+              <w:t xml:space="preserve">El cliente solicita la verificación </w:t>
+            </w:r>
+            <w:r>
+              <w:t>el monto máximo.</w:t>
             </w:r>
           </w:p>
           <w:p>
@@ -216,7 +237,7 @@
               </w:numPr>
             </w:pPr>
             <w:r>
-              <w:t>El sistema verifica si el solicitante es cliente del banco.</w:t>
+              <w:t>El sistema calcula el promedio de los 3 últimos meses de depósitos.</w:t>
             </w:r>
           </w:p>
           <w:p>
@@ -226,9 +247,10 @@
                 <w:ilvl w:val="0"/>
                 <w:numId w:val="1"/>
               </w:numPr>
-            </w:pPr>
-            <w:r>
-              <w:t>El sistema valida si el cliente ha realizado al menos una transacción de depósito en el último mes.</w:t>
+              <w:spacing w:after="160" w:line="259" w:lineRule="auto"/>
+            </w:pPr>
+            <w:r>
+              <w:t>El sistema calcula el promedio de los 3 últimos meses de retiros.</w:t>
             </w:r>
           </w:p>
           <w:p>
@@ -238,46 +260,28 @@
                 <w:ilvl w:val="0"/>
                 <w:numId w:val="1"/>
               </w:numPr>
-            </w:pPr>
-            <w:r>
-              <w:t xml:space="preserve">El sistema revisa si el cliente cumple con la restricción de edad y </w:t>
-            </w:r>
-            <w:r>
-              <w:t>estado civil</w:t>
-            </w:r>
-            <w:r>
-              <w:t xml:space="preserve"> (mayor de 25 años si es </w:t>
-            </w:r>
-            <w:r>
-              <w:t>casado</w:t>
-            </w:r>
-            <w:r>
-              <w:t>).</w:t>
+              <w:jc w:val="both"/>
+            </w:pPr>
+            <w:r>
+              <w:t xml:space="preserve">El sistema calcula mediante la formula: </w:t>
+            </w:r>
+            <w:r>
+              <w:rPr>
+                <w:lang w:val="es-419"/>
+              </w:rPr>
+              <w:t xml:space="preserve">((Promedio Depósitos – Promedio Retiros) </w:t>
+            </w:r>
+            <w:r>
+              <w:t>* 60%) * 9</w:t>
+            </w:r>
+            <w:r>
+              <w:t>, el Monto máximo que podrá tener el cliente.</w:t>
             </w:r>
           </w:p>
           <w:p>
             <w:pPr>
               <w:pStyle w:val="Prrafodelista"/>
-              <w:numPr>
-                <w:ilvl w:val="0"/>
-                <w:numId w:val="1"/>
-              </w:numPr>
-            </w:pPr>
-            <w:r>
-              <w:t>El sistema comprueba si el cliente tiene un crédito activo en el banco.</w:t>
-            </w:r>
-          </w:p>
-          <w:p>
-            <w:pPr>
-              <w:pStyle w:val="Prrafodelista"/>
-              <w:numPr>
-                <w:ilvl w:val="0"/>
-                <w:numId w:val="1"/>
-              </w:numPr>
-            </w:pPr>
-            <w:r>
-              <w:t>Si todas las verificaciones son satisfactorias, el sistema determina que el cliente es sujeto de crédito.</w:t>
-            </w:r>
+            </w:pPr>
           </w:p>
         </w:tc>
       </w:tr>
@@ -315,7 +319,10 @@
               <w:t xml:space="preserve">El sistema </w:t>
             </w:r>
             <w:r>
-              <w:t>encuentra que el cliente no cumple con la verificación y termina el caso de uso</w:t>
+              <w:t xml:space="preserve">encuentra que el cliente no </w:t>
+            </w:r>
+            <w:r>
+              <w:t>posee el monto máximo para el crédito.</w:t>
             </w:r>
           </w:p>
         </w:tc>
@@ -351,7 +358,13 @@
               <w:spacing w:after="160" w:line="259" w:lineRule="auto"/>
             </w:pPr>
             <w:r>
-              <w:t>El sistema informa si el cliente es o no sujeto de crédito.</w:t>
+              <w:t xml:space="preserve">El sistema informa si el cliente </w:t>
+            </w:r>
+            <w:r>
+              <w:t>posee el monto máximo de créditos</w:t>
+            </w:r>
+            <w:r>
+              <w:t>.</w:t>
             </w:r>
           </w:p>
         </w:tc>

</xml_diff>